<commit_message>
Final tweaks to lab report
</commit_message>
<xml_diff>
--- a/Lab3/Lab3.docx
+++ b/Lab3/Lab3.docx
@@ -95,7 +95,7 @@
         <w:rPr>
           <w:rFonts w:ascii="Cambria Math" w:hAnsi="Cambria Math"/>
         </w:rPr>
-        <w:t xml:space="preserve">-kit learn to implement the three classifiers, and not all of these classifiers support use of multi-class labels.   In order to standardize comparisons of classification algorithms therefore, I condensed all class labels which had multiple topics into just the topic that was most prevalent in the overall dataset.  For example, </w:t>
+        <w:t xml:space="preserve">-kit learn to implement the three classifiers, and not all of these classifiers support use of multi-class labels.   In order to standardize comparisons of classification algorithms I condensed all class labels which had multiple topics into just the topic that was most prevalent in the overall dataset.  For example, </w:t>
       </w:r>
       <w:r>
         <w:rPr>
@@ -209,7 +209,19 @@
         <w:rPr>
           <w:rFonts w:ascii="Cambria Math" w:hAnsi="Cambria Math"/>
         </w:rPr>
-        <w:t xml:space="preserve">The time in milliseconds it took to fit the classifier to one </w:t>
+        <w:t>The</w:t>
+      </w:r>
+      <w:r>
+        <w:rPr>
+          <w:rFonts w:ascii="Cambria Math" w:hAnsi="Cambria Math"/>
+        </w:rPr>
+        <w:t xml:space="preserve"> average</w:t>
+      </w:r>
+      <w:r>
+        <w:rPr>
+          <w:rFonts w:ascii="Cambria Math" w:hAnsi="Cambria Math"/>
+        </w:rPr>
+        <w:t xml:space="preserve"> time in milliseconds it took to fit the classifier to one </w:t>
       </w:r>
       <w:proofErr w:type="spellStart"/>
       <w:r>
@@ -263,21 +275,31 @@
         <w:rPr>
           <w:rFonts w:ascii="Cambria Math" w:hAnsi="Cambria Math"/>
         </w:rPr>
-        <w:t xml:space="preserve">The time in milliseconds it took the </w:t>
-      </w:r>
-      <w:proofErr w:type="gramStart"/>
-      <w:r>
-        <w:rPr>
-          <w:rFonts w:ascii="Cambria Math" w:hAnsi="Cambria Math"/>
-        </w:rPr>
-        <w:t>classifier predict</w:t>
-      </w:r>
-      <w:proofErr w:type="gramEnd"/>
-      <w:r>
-        <w:rPr>
-          <w:rFonts w:ascii="Cambria Math" w:hAnsi="Cambria Math"/>
-        </w:rPr>
-        <w:t xml:space="preserve"> the label of one </w:t>
+        <w:t>The</w:t>
+      </w:r>
+      <w:r>
+        <w:rPr>
+          <w:rFonts w:ascii="Cambria Math" w:hAnsi="Cambria Math"/>
+        </w:rPr>
+        <w:t xml:space="preserve"> average</w:t>
+      </w:r>
+      <w:r>
+        <w:rPr>
+          <w:rFonts w:ascii="Cambria Math" w:hAnsi="Cambria Math"/>
+        </w:rPr>
+        <w:t xml:space="preserve"> time in milliseconds it took the classifier</w:t>
+      </w:r>
+      <w:r>
+        <w:rPr>
+          <w:rFonts w:ascii="Cambria Math" w:hAnsi="Cambria Math"/>
+        </w:rPr>
+        <w:t xml:space="preserve"> to</w:t>
+      </w:r>
+      <w:r>
+        <w:rPr>
+          <w:rFonts w:ascii="Cambria Math" w:hAnsi="Cambria Math"/>
+        </w:rPr>
+        <w:t xml:space="preserve"> predict the label of one </w:t>
       </w:r>
       <w:proofErr w:type="spellStart"/>
       <w:r>
@@ -427,35 +449,93 @@
         <w:rPr>
           <w:rFonts w:ascii="Cambria Math" w:hAnsi="Cambria Math"/>
         </w:rPr>
-        <w:t>Since the original ground truth labels were condensed into single topics, the overall accuracy for each classification method was at the low end of the spectrum for what may actually be true.  If any overlap in predicted versus actual labels were counted as correct (i.e. [‘earn’, ‘</w:t>
-      </w:r>
-      <w:proofErr w:type="spellStart"/>
-      <w:r>
-        <w:rPr>
-          <w:rFonts w:ascii="Cambria Math" w:hAnsi="Cambria Math"/>
-        </w:rPr>
-        <w:t>acq</w:t>
-      </w:r>
-      <w:proofErr w:type="spellEnd"/>
-      <w:r>
-        <w:rPr>
-          <w:rFonts w:ascii="Cambria Math" w:hAnsi="Cambria Math"/>
-        </w:rPr>
-        <w:t>’] predicted with [‘earn’, ‘money-</w:t>
-      </w:r>
-      <w:proofErr w:type="spellStart"/>
-      <w:r>
-        <w:rPr>
-          <w:rFonts w:ascii="Cambria Math" w:hAnsi="Cambria Math"/>
-        </w:rPr>
-        <w:t>fx</w:t>
-      </w:r>
-      <w:proofErr w:type="spellEnd"/>
-      <w:r>
-        <w:rPr>
-          <w:rFonts w:ascii="Cambria Math" w:hAnsi="Cambria Math"/>
-        </w:rPr>
-        <w:t xml:space="preserve">’, ‘grain’] actual is reported as a positive classification) the accuracy measure of, for example, KNN went up by 10% on average.  </w:t>
+        <w:t xml:space="preserve">Since the original ground truth labels were condensed into single topics, the overall accuracy for each classification method was at the low end of the spectrum for what may actually be true.  </w:t>
+      </w:r>
+      <w:r>
+        <w:rPr>
+          <w:rFonts w:ascii="Cambria Math" w:hAnsi="Cambria Math"/>
+        </w:rPr>
+        <w:t xml:space="preserve">Since all labels were flattened to just the most popular label in the group, the documents with multiple topics were often incorrectly classified.  For example if the predicted class was </w:t>
+      </w:r>
+      <w:r>
+        <w:rPr>
+          <w:rFonts w:ascii="Cambria Math" w:hAnsi="Cambria Math"/>
+        </w:rPr>
+        <w:t>‘</w:t>
+      </w:r>
+      <w:r>
+        <w:rPr>
+          <w:rFonts w:ascii="Cambria Math" w:hAnsi="Cambria Math"/>
+        </w:rPr>
+        <w:t xml:space="preserve">grain’, but the actual class label was </w:t>
+      </w:r>
+      <w:r>
+        <w:rPr>
+          <w:rFonts w:ascii="Cambria Math" w:hAnsi="Cambria Math"/>
+        </w:rPr>
+        <w:t xml:space="preserve"> [‘</w:t>
+      </w:r>
+      <w:r>
+        <w:rPr>
+          <w:rFonts w:ascii="Cambria Math" w:hAnsi="Cambria Math"/>
+        </w:rPr>
+        <w:t xml:space="preserve">wheat’, </w:t>
+      </w:r>
+      <w:r>
+        <w:rPr>
+          <w:rFonts w:ascii="Cambria Math" w:hAnsi="Cambria Math"/>
+        </w:rPr>
+        <w:t xml:space="preserve"> ‘grain’] </w:t>
+      </w:r>
+      <w:r>
+        <w:rPr>
+          <w:rFonts w:ascii="Cambria Math" w:hAnsi="Cambria Math"/>
+        </w:rPr>
+        <w:t xml:space="preserve">and got condensed to just ‘wheat’, then the prediction was reported as incorrect.  When tested in the </w:t>
+      </w:r>
+      <w:proofErr w:type="gramStart"/>
+      <w:r>
+        <w:rPr>
+          <w:rFonts w:ascii="Cambria Math" w:hAnsi="Cambria Math"/>
+        </w:rPr>
+        <w:t>overlapping</w:t>
+      </w:r>
+      <w:proofErr w:type="gramEnd"/>
+      <w:r>
+        <w:rPr>
+          <w:rFonts w:ascii="Cambria Math" w:hAnsi="Cambria Math"/>
+        </w:rPr>
+        <w:t xml:space="preserve"> manner for K</w:t>
+      </w:r>
+      <w:r>
+        <w:rPr>
+          <w:rFonts w:ascii="Cambria Math" w:hAnsi="Cambria Math"/>
+        </w:rPr>
+        <w:t>NN</w:t>
+      </w:r>
+      <w:r>
+        <w:rPr>
+          <w:rFonts w:ascii="Cambria Math" w:hAnsi="Cambria Math"/>
+        </w:rPr>
+        <w:t>, for example, the classification accuracy</w:t>
+      </w:r>
+      <w:r>
+        <w:rPr>
+          <w:rFonts w:ascii="Cambria Math" w:hAnsi="Cambria Math"/>
+        </w:rPr>
+        <w:t xml:space="preserve"> went up by</w:t>
+      </w:r>
+      <w:r>
+        <w:rPr>
+          <w:rFonts w:ascii="Cambria Math" w:hAnsi="Cambria Math"/>
+        </w:rPr>
+        <w:t xml:space="preserve"> about</w:t>
+      </w:r>
+      <w:r>
+        <w:rPr>
+          <w:rFonts w:ascii="Cambria Math" w:hAnsi="Cambria Math"/>
+        </w:rPr>
+        <w:t xml:space="preserve"> 10% on average.  </w:t>
       </w:r>
     </w:p>
     <w:p>
@@ -500,8 +580,16 @@
         <w:rPr>
           <w:rFonts w:ascii="Cambria Math" w:hAnsi="Cambria Math"/>
         </w:rPr>
-        <w:t xml:space="preserve">ely below and on the following page.  </w:t>
-      </w:r>
+        <w:t xml:space="preserve">ely on the following page.  </w:t>
+      </w:r>
+    </w:p>
+    <w:p>
+      <w:pPr>
+        <w:spacing w:line="480" w:lineRule="auto"/>
+        <w:rPr>
+          <w:rFonts w:ascii="Cambria Math" w:hAnsi="Cambria Math"/>
+        </w:rPr>
+      </w:pPr>
     </w:p>
     <w:tbl>
       <w:tblPr>
@@ -540,6 +628,7 @@
               <w:rPr>
                 <w:rFonts w:ascii="Cambria Math" w:hAnsi="Cambria Math"/>
               </w:rPr>
+              <w:lastRenderedPageBreak/>
               <w:t>K Nearest Neighbors Classifier</w:t>
             </w:r>
           </w:p>
@@ -1109,7 +1198,6 @@
               <w:rPr>
                 <w:rFonts w:ascii="Cambria Math" w:hAnsi="Cambria Math"/>
               </w:rPr>
-              <w:lastRenderedPageBreak/>
               <w:t>Naïve Bayesian Classifier</w:t>
             </w:r>
           </w:p>
@@ -2256,7 +2344,15 @@
           <w:b/>
           <w:sz w:val="20"/>
         </w:rPr>
-        <w:t>Figure 1</w:t>
+        <w:t xml:space="preserve">Figure </w:t>
+      </w:r>
+      <w:r>
+        <w:rPr>
+          <w:rFonts w:ascii="Cambria Math" w:hAnsi="Cambria Math"/>
+          <w:b/>
+          <w:sz w:val="20"/>
+        </w:rPr>
+        <w:t>3</w:t>
       </w:r>
       <w:r>
         <w:rPr>
@@ -2344,6 +2440,30 @@
         </w:rPr>
         <w:t xml:space="preserve">3-4 hours.  </w:t>
       </w:r>
+      <w:r>
+        <w:rPr>
+          <w:rFonts w:ascii="Cambria Math" w:hAnsi="Cambria Math"/>
+        </w:rPr>
+        <w:t xml:space="preserve"> Thus Decision Tree can be seen as the most scalable of the three algorithms implemented.</w:t>
+      </w:r>
+    </w:p>
+    <w:p>
+      <w:pPr>
+        <w:spacing w:line="480" w:lineRule="auto"/>
+        <w:ind w:firstLine="720"/>
+        <w:rPr>
+          <w:rFonts w:ascii="Cambria Math" w:hAnsi="Cambria Math"/>
+        </w:rPr>
+      </w:pPr>
+    </w:p>
+    <w:p>
+      <w:pPr>
+        <w:spacing w:line="480" w:lineRule="auto"/>
+        <w:ind w:firstLine="720"/>
+        <w:rPr>
+          <w:rFonts w:ascii="Cambria Math" w:hAnsi="Cambria Math"/>
+        </w:rPr>
+      </w:pPr>
     </w:p>
     <w:p>
       <w:pPr>
@@ -2357,6 +2477,7 @@
         <w:rPr>
           <w:color w:val="404040" w:themeColor="text1" w:themeTint="BF"/>
         </w:rPr>
+        <w:lastRenderedPageBreak/>
         <w:t>Training split</w:t>
       </w:r>
     </w:p>
@@ -2401,20 +2522,37 @@
         <w:rPr>
           <w:rFonts w:ascii="Cambria Math" w:hAnsi="Cambria Math"/>
         </w:rPr>
-        <w:t xml:space="preserve">Precision and accuracy measures were almost the same for both K Nearest Neighbors and Decision Tree classifiers in every split.  For Naïve Bayesian the split was slightly more significant, with the precision being higher than accuracy by about 4% in every case.   Similarly, </w:t>
-      </w:r>
-      <w:r>
-        <w:rPr>
-          <w:rFonts w:ascii="Cambria Math" w:hAnsi="Cambria Math"/>
-        </w:rPr>
-        <w:t xml:space="preserve">K nearest </w:t>
-      </w:r>
-      <w:r>
-        <w:rPr>
-          <w:rFonts w:ascii="Cambria Math" w:hAnsi="Cambria Math"/>
-        </w:rPr>
-        <w:lastRenderedPageBreak/>
-        <w:t xml:space="preserve">Neighbors and Decision Tree classifiers produced the best accuracy, with around 71% each, while </w:t>
+        <w:t xml:space="preserve">Precision and accuracy measures were almost the same for both K Nearest Neighbors and Decision Tree classifiers in every split.  For Naïve Bayesian the split was slightly more significant, with the precision being higher than accuracy by about 4% in every case.   </w:t>
+      </w:r>
+      <w:r>
+        <w:rPr>
+          <w:rFonts w:ascii="Cambria Math" w:hAnsi="Cambria Math"/>
+        </w:rPr>
+        <w:t xml:space="preserve">K </w:t>
+      </w:r>
+      <w:r>
+        <w:rPr>
+          <w:rFonts w:ascii="Cambria Math" w:hAnsi="Cambria Math"/>
+        </w:rPr>
+        <w:t>N</w:t>
+      </w:r>
+      <w:r>
+        <w:rPr>
+          <w:rFonts w:ascii="Cambria Math" w:hAnsi="Cambria Math"/>
+        </w:rPr>
+        <w:t xml:space="preserve">earest Neighbors and Decision Tree classifiers produced the </w:t>
+      </w:r>
+      <w:r>
+        <w:rPr>
+          <w:rFonts w:ascii="Cambria Math" w:hAnsi="Cambria Math"/>
+        </w:rPr>
+        <w:t>highest</w:t>
+      </w:r>
+      <w:r>
+        <w:rPr>
+          <w:rFonts w:ascii="Cambria Math" w:hAnsi="Cambria Math"/>
+        </w:rPr>
+        <w:t xml:space="preserve"> accuracy, with around 71% each, while </w:t>
       </w:r>
       <w:proofErr w:type="spellStart"/>
       <w:r>
@@ -2472,21 +2610,31 @@
         <w:rPr>
           <w:rFonts w:ascii="Cambria Math" w:hAnsi="Cambria Math"/>
         </w:rPr>
-        <w:t xml:space="preserve">The most scalable algorithm was the Decision Tree classifier, which once fit to data can predict labels for data in very little time due to its logarithmic time complexity based tree structure.  The most accurate </w:t>
-      </w:r>
-      <w:proofErr w:type="gramStart"/>
-      <w:r>
-        <w:rPr>
-          <w:rFonts w:ascii="Cambria Math" w:hAnsi="Cambria Math"/>
-        </w:rPr>
-        <w:t>classifier,</w:t>
-      </w:r>
-      <w:proofErr w:type="gramEnd"/>
-      <w:r>
-        <w:rPr>
-          <w:rFonts w:ascii="Cambria Math" w:hAnsi="Cambria Math"/>
-        </w:rPr>
-        <w:t xml:space="preserve"> was the K Nearest Neighbors, which produced a maximum accuracy of 71.23%.  This, however, was the least scalable of the three algorithms tested, and also only marginally outperformed the Decision Tree classifier.  Therefore, for this dataset, and other like it, I would recommend Decision Tree classification as the overall best of the three algorithms.</w:t>
+        <w:t>The most scalable algorithm was the Decision Tree classifier, which once fit to data can predict labels for data in very little time due to its logarithmic time complexity based tree structure.  The most accurate classifier was the K Nearest Neighbors, which produced a maximum accuracy of 71.23%.  This, however, was the least scalable of the three algorithms tested, and also only marginally outperformed the Decision Tree classifier.  Therefore, for this dataset, and other</w:t>
+      </w:r>
+      <w:r>
+        <w:rPr>
+          <w:rFonts w:ascii="Cambria Math" w:hAnsi="Cambria Math"/>
+        </w:rPr>
+        <w:t>s</w:t>
+      </w:r>
+      <w:r>
+        <w:rPr>
+          <w:rFonts w:ascii="Cambria Math" w:hAnsi="Cambria Math"/>
+        </w:rPr>
+        <w:t xml:space="preserve"> like it, Decision Tree classification </w:t>
+      </w:r>
+      <w:r>
+        <w:rPr>
+          <w:rFonts w:ascii="Cambria Math" w:hAnsi="Cambria Math"/>
+        </w:rPr>
+        <w:t>seems to be the o</w:t>
+      </w:r>
+      <w:r>
+        <w:rPr>
+          <w:rFonts w:ascii="Cambria Math" w:hAnsi="Cambria Math"/>
+        </w:rPr>
+        <w:t>verall best of the three algorithms.</w:t>
       </w:r>
     </w:p>
     <w:p/>
@@ -2661,13 +2809,7 @@
     </w:r>
     <w:r>
       <w:tab/>
-      <w:t xml:space="preserve">Zach </w:t>
     </w:r>
-    <w:proofErr w:type="spellStart"/>
-    <w:r>
-      <w:t>Peugh</w:t>
-    </w:r>
-    <w:proofErr w:type="spellEnd"/>
   </w:p>
 </w:hdr>
 </file>
@@ -3086,6 +3228,17 @@
       </w:tcPr>
     </w:tblStylePr>
   </w:style>
+  <w:style w:type="paragraph" w:styleId="ListParagraph">
+    <w:name w:val="List Paragraph"/>
+    <w:basedOn w:val="Normal"/>
+    <w:uiPriority w:val="34"/>
+    <w:qFormat/>
+    <w:rsid w:val="00B40023"/>
+    <w:pPr>
+      <w:ind w:left="720"/>
+      <w:contextualSpacing/>
+    </w:pPr>
+  </w:style>
 </w:styles>
 </file>
 

</xml_diff>